<commit_message>
updating all api documentations
</commit_message>
<xml_diff>
--- a/API DOCUMENTATION.docx
+++ b/API DOCUMENTATION.docx
@@ -12,7 +12,30 @@
     </w:p>
     <w:p>
       <w:r>
-        <w:t>after we get 200 response, we will call get_list function to refresh current card list</w:t>
+        <w:rPr>
+          <w:rFonts w:hint="eastAsia"/>
+        </w:rPr>
+        <w:t>g</w:t>
+      </w:r>
+      <w:r>
+        <w:t>iven event type, recipient, orientation, add a new card into database</w:t>
+      </w:r>
+    </w:p>
+    <w:p>
+      <w:r>
+        <w:t xml:space="preserve">after we get 200 response, we will call </w:t>
+      </w:r>
+      <w:r>
+        <w:rPr>
+          <w:rFonts w:hint="eastAsia"/>
+        </w:rPr>
+        <w:t>card</w:t>
+      </w:r>
+      <w:r>
+        <w:t>_list GET</w:t>
+      </w:r>
+      <w:r>
+        <w:t xml:space="preserve"> to refresh current card list</w:t>
       </w:r>
     </w:p>
     <w:p/>
@@ -25,6 +48,25 @@
         <w:t>Card:</w:t>
       </w:r>
     </w:p>
+    <w:p>
+      <w:pPr>
+        <w:rPr>
+          <w:rFonts w:hint="eastAsia"/>
+        </w:rPr>
+      </w:pPr>
+      <w:r>
+        <w:t xml:space="preserve">after we get 200 response, we will call </w:t>
+      </w:r>
+      <w:r>
+        <w:rPr>
+          <w:rFonts w:hint="eastAsia"/>
+        </w:rPr>
+        <w:t>card</w:t>
+      </w:r>
+      <w:r>
+        <w:t>_list GET to refresh current card list</w:t>
+      </w:r>
+    </w:p>
     <w:p/>
     <w:p/>
     <w:p>
@@ -38,21 +80,106 @@
         <w:t>uplicateCard:</w:t>
       </w:r>
     </w:p>
-    <w:p/>
+    <w:p>
+      <w:r>
+        <w:t xml:space="preserve">after we get 200 response, we will call </w:t>
+      </w:r>
+      <w:r>
+        <w:rPr>
+          <w:rFonts w:hint="eastAsia"/>
+        </w:rPr>
+        <w:t>card</w:t>
+      </w:r>
+      <w:r>
+        <w:t>_list GET to refresh current card list</w:t>
+      </w:r>
+    </w:p>
+    <w:p>
+      <w:pPr>
+        <w:rPr>
+          <w:rFonts w:hint="eastAsia"/>
+        </w:rPr>
+      </w:pPr>
+    </w:p>
     <w:p/>
     <w:p>
       <w:r>
         <w:t>cardList:</w:t>
       </w:r>
-    </w:p>
-    <w:p>
-      <w:r>
-        <w:t>get card list without any parameter</w:t>
-      </w:r>
-    </w:p>
-    <w:p/>
-    <w:p/>
-    <w:p>
+      <w:r>
+        <w:rPr>
+          <w:b/>
+          <w:bCs/>
+        </w:rPr>
+        <w:t xml:space="preserve"> </w:t>
+      </w:r>
+    </w:p>
+    <w:p>
+      <w:r>
+        <w:t>get</w:t>
+      </w:r>
+      <w:r>
+        <w:t xml:space="preserve"> all</w:t>
+      </w:r>
+      <w:r>
+        <w:t xml:space="preserve"> card</w:t>
+      </w:r>
+      <w:r>
+        <w:t>s</w:t>
+      </w:r>
+      <w:r>
+        <w:t xml:space="preserve"> without any parameter</w:t>
+      </w:r>
+    </w:p>
+    <w:p>
+      <w:r>
+        <w:rPr>
+          <w:rFonts w:hint="eastAsia"/>
+        </w:rPr>
+        <w:t>r</w:t>
+      </w:r>
+      <w:r>
+        <w:t>esponse the array of the event type recipient and orientation</w:t>
+      </w:r>
+    </w:p>
+    <w:p>
+      <w:pPr>
+        <w:rPr>
+          <w:rFonts w:hint="eastAsia"/>
+        </w:rPr>
+      </w:pPr>
+    </w:p>
+    <w:p/>
+    <w:p>
+      <w:pPr>
+        <w:rPr>
+          <w:b/>
+          <w:bCs/>
+        </w:rPr>
+      </w:pPr>
+      <w:r>
+        <w:t>e</w:t>
+      </w:r>
+      <w:r>
+        <w:t>lementList</w:t>
+      </w:r>
+      <w:r>
+        <w:t xml:space="preserve"> </w:t>
+      </w:r>
+      <w:r>
+        <w:rPr>
+          <w:b/>
+          <w:bCs/>
+        </w:rPr>
+        <w:t># todo: add schema in 200 response</w:t>
+      </w:r>
+    </w:p>
+    <w:p>
+      <w:pPr>
+        <w:rPr>
+          <w:rFonts w:hint="eastAsia"/>
+        </w:rPr>
+      </w:pPr>
       <w:r>
         <w:rPr>
           <w:rFonts w:hint="eastAsia"/>
@@ -60,7 +187,49 @@
         <w:t>g</w:t>
       </w:r>
       <w:r>
-        <w:t>etCard:</w:t>
+        <w:t>iven event type, recipient and page, return all elements on this page</w:t>
+      </w:r>
+    </w:p>
+    <w:p>
+      <w:r>
+        <w:rPr>
+          <w:rFonts w:hint="eastAsia"/>
+        </w:rPr>
+        <w:t>r</w:t>
+      </w:r>
+      <w:r>
+        <w:t xml:space="preserve">esponse the array of the </w:t>
+      </w:r>
+      <w:r>
+        <w:t>images and the array of the texts</w:t>
+      </w:r>
+    </w:p>
+    <w:p>
+      <w:pPr>
+        <w:rPr>
+          <w:rFonts w:hint="eastAsia"/>
+        </w:rPr>
+      </w:pPr>
+    </w:p>
+    <w:p>
+      <w:r>
+        <w:rPr>
+          <w:rFonts w:hint="eastAsia"/>
+        </w:rPr>
+        <w:t>d</w:t>
+      </w:r>
+      <w:r>
+        <w:t>isplayCard:</w:t>
+      </w:r>
+      <w:r>
+        <w:t xml:space="preserve"> </w:t>
+      </w:r>
+      <w:r>
+        <w:rPr>
+          <w:b/>
+          <w:bCs/>
+        </w:rPr>
+        <w:t># todo: add schema in 200 response</w:t>
       </w:r>
     </w:p>
     <w:p>
@@ -71,7 +240,84 @@
         <w:t>g</w:t>
       </w:r>
       <w:r>
-        <w:t>et a specific card</w:t>
+        <w:t>iven event type, recipient, return http link for this card</w:t>
+      </w:r>
+    </w:p>
+    <w:p>
+      <w:pPr>
+        <w:rPr>
+          <w:rFonts w:hint="eastAsia"/>
+        </w:rPr>
+      </w:pPr>
+    </w:p>
+    <w:p/>
+    <w:p>
+      <w:r>
+        <w:rPr>
+          <w:rFonts w:hint="eastAsia"/>
+        </w:rPr>
+        <w:t>a</w:t>
+      </w:r>
+      <w:r>
+        <w:t>ddTextItem:</w:t>
+      </w:r>
+    </w:p>
+    <w:p>
+      <w:r>
+        <w:t>given Textinit body, add element into database</w:t>
+      </w:r>
+    </w:p>
+    <w:p/>
+    <w:p/>
+    <w:p>
+      <w:r>
+        <w:rPr>
+          <w:rFonts w:hint="eastAsia"/>
+        </w:rPr>
+        <w:t>a</w:t>
+      </w:r>
+      <w:r>
+        <w:t>ddImageItem</w:t>
+      </w:r>
+    </w:p>
+    <w:p>
+      <w:pPr>
+        <w:rPr>
+          <w:rFonts w:hint="eastAsia"/>
+        </w:rPr>
+      </w:pPr>
+      <w:r>
+        <w:t xml:space="preserve">given </w:t>
+      </w:r>
+      <w:r>
+        <w:t>Image</w:t>
+      </w:r>
+      <w:r>
+        <w:t>init body, add element into databas</w:t>
+      </w:r>
+      <w:r>
+        <w:t>e</w:t>
+      </w:r>
+      <w:r>
+        <w:rPr>
+          <w:rFonts w:hint="eastAsia"/>
+        </w:rPr>
+        <w:t xml:space="preserve"> </w:t>
+      </w:r>
+      <w:r>
+        <w:t>(imageid for s3 picture</w:t>
+      </w:r>
+      <w:r>
+        <w:t>s</w:t>
+      </w:r>
+      <w:r>
+        <w:t>, url for upload picture</w:t>
+      </w:r>
+      <w:r>
+        <w:t>s</w:t>
+      </w:r>
+      <w:r>
+        <w:t>)</w:t>
       </w:r>
     </w:p>
     <w:p/>
@@ -84,23 +330,169 @@
         <w:t>d</w:t>
       </w:r>
       <w:r>
-        <w:t>isplayCard:</w:t>
-      </w:r>
-    </w:p>
-    <w:p>
-      <w:r>
-        <w:rPr>
-          <w:rFonts w:hint="eastAsia"/>
-        </w:rPr>
-        <w:t>c</w:t>
-      </w:r>
-      <w:r>
-        <w:t>all getCard first then display the card</w:t>
+        <w:t>eleteVisualElement</w:t>
+      </w:r>
+    </w:p>
+    <w:p>
+      <w:r>
+        <w:rPr>
+          <w:rFonts w:hint="eastAsia"/>
+        </w:rPr>
+        <w:t>g</w:t>
+      </w:r>
+      <w:r>
+        <w:t>iven elementid, event type and r</w:t>
+      </w:r>
+      <w:r>
+        <w:t>e</w:t>
+      </w:r>
+      <w:r>
+        <w:t>cipient, delete it</w:t>
+      </w:r>
+    </w:p>
+    <w:p/>
+    <w:p>
+      <w:pPr>
+        <w:rPr>
+          <w:rFonts w:hint="eastAsia"/>
+        </w:rPr>
+      </w:pPr>
+    </w:p>
+    <w:p>
+      <w:r>
+        <w:t>edit</w:t>
+      </w:r>
+      <w:r>
+        <w:t>TextElement</w:t>
+      </w:r>
+    </w:p>
+    <w:p>
+      <w:r>
+        <w:rPr>
+          <w:rFonts w:hint="eastAsia"/>
+        </w:rPr>
+        <w:t>g</w:t>
+      </w:r>
+      <w:r>
+        <w:t>iven elementid, event type and recipient, change the text element</w:t>
+      </w:r>
+    </w:p>
+    <w:p/>
+    <w:p/>
+    <w:p>
+      <w:r>
+        <w:rPr>
+          <w:rFonts w:hint="eastAsia"/>
+        </w:rPr>
+        <w:t>e</w:t>
+      </w:r>
+      <w:r>
+        <w:t>ditImageElement</w:t>
+      </w:r>
+    </w:p>
+    <w:p>
+      <w:r>
+        <w:rPr>
+          <w:rFonts w:hint="eastAsia"/>
+        </w:rPr>
+        <w:lastRenderedPageBreak/>
+        <w:t>g</w:t>
+      </w:r>
+      <w:r>
+        <w:t>iven elementid, event type and recipient, change the image element (imageid for s3 pictures, url for upload pictures)</w:t>
+      </w:r>
+    </w:p>
+    <w:p/>
+    <w:p/>
+    <w:p>
+      <w:r>
+        <w:rPr>
+          <w:rFonts w:hint="eastAsia"/>
+        </w:rPr>
+        <w:t>g</w:t>
+      </w:r>
+      <w:r>
+        <w:t>etImage</w:t>
+      </w:r>
+    </w:p>
+    <w:p>
+      <w:r>
+        <w:t>get all images in s3 buckets</w:t>
+      </w:r>
+    </w:p>
+    <w:p>
+      <w:pPr>
+        <w:rPr>
+          <w:rFonts w:hint="eastAsia"/>
+        </w:rPr>
+      </w:pPr>
+    </w:p>
+    <w:p>
+      <w:r>
+        <w:rPr>
+          <w:rFonts w:hint="eastAsia"/>
+        </w:rPr>
+        <w:t>F</w:t>
+      </w:r>
+      <w:r>
+        <w:t>unction</w:t>
+      </w:r>
+      <w:r>
+        <w:rPr>
+          <w:rFonts w:hint="eastAsia"/>
+        </w:rPr>
+        <w:t>s</w:t>
+      </w:r>
+      <w:r>
+        <w:t>:</w:t>
+      </w:r>
+    </w:p>
+    <w:p>
+      <w:r>
+        <w:rPr>
+          <w:rFonts w:hint="eastAsia"/>
+        </w:rPr>
+        <w:t>R</w:t>
+      </w:r>
+      <w:r>
+        <w:t>ecipient operations:</w:t>
+      </w:r>
+    </w:p>
+    <w:p>
+      <w:r>
+        <w:rPr>
+          <w:rFonts w:hint="eastAsia"/>
+        </w:rPr>
+        <w:t>W</w:t>
+      </w:r>
+      <w:r>
+        <w:t xml:space="preserve">hen sending the card to the recipient, we will call /post/displayCard to generate html and send a unique </w:t>
+      </w:r>
+      <w:r>
+        <w:t xml:space="preserve">http link </w:t>
       </w:r>
       <w:bookmarkStart w:id="0" w:name="_GoBack"/>
       <w:bookmarkEnd w:id="0"/>
-    </w:p>
-    <w:p/>
+      <w:r>
+        <w:t>to the recipient.</w:t>
+      </w:r>
+    </w:p>
+    <w:p>
+      <w:pPr>
+        <w:rPr>
+          <w:rFonts w:hint="eastAsia"/>
+        </w:rPr>
+      </w:pPr>
+      <w:r>
+        <w:rPr>
+          <w:rFonts w:hint="eastAsia"/>
+        </w:rPr>
+        <w:t>T</w:t>
+      </w:r>
+      <w:r>
+        <w:t>he recipient will see all four pages on one url and the pages will be read only.</w:t>
+      </w:r>
+    </w:p>
     <w:p/>
     <w:p>
       <w:pPr>
@@ -239,6 +631,7 @@
     <w:lsdException w:name="HTML Sample" w:semiHidden="1" w:unhideWhenUsed="1"/>
     <w:lsdException w:name="HTML Typewriter" w:semiHidden="1" w:unhideWhenUsed="1"/>
     <w:lsdException w:name="HTML Variable" w:semiHidden="1" w:unhideWhenUsed="1"/>
+    <w:lsdException w:name="Normal Table" w:semiHidden="1" w:unhideWhenUsed="1"/>
     <w:lsdException w:name="annotation subject" w:semiHidden="1" w:unhideWhenUsed="1"/>
     <w:lsdException w:name="No List" w:semiHidden="1" w:unhideWhenUsed="1"/>
     <w:lsdException w:name="Outline List 1" w:semiHidden="1" w:unhideWhenUsed="1"/>
@@ -285,8 +678,10 @@
     <w:lsdException w:name="Table Subtle 2" w:semiHidden="1" w:unhideWhenUsed="1"/>
     <w:lsdException w:name="Table Web 1" w:semiHidden="1" w:unhideWhenUsed="1"/>
     <w:lsdException w:name="Table Web 2" w:semiHidden="1" w:unhideWhenUsed="1"/>
+    <w:lsdException w:name="Table Web 3" w:semiHidden="1" w:unhideWhenUsed="1"/>
     <w:lsdException w:name="Balloon Text" w:semiHidden="1" w:unhideWhenUsed="1"/>
     <w:lsdException w:name="Table Grid" w:uiPriority="39"/>
+    <w:lsdException w:name="Table Theme" w:semiHidden="1" w:unhideWhenUsed="1"/>
     <w:lsdException w:name="Placeholder Text" w:semiHidden="1"/>
     <w:lsdException w:name="No Spacing" w:uiPriority="1" w:qFormat="1"/>
     <w:lsdException w:name="Light Shading" w:uiPriority="60"/>

</xml_diff>

<commit_message>
final version of task 2
</commit_message>
<xml_diff>
--- a/API DOCUMENTATION.docx
+++ b/API DOCUMENTATION.docx
@@ -3,196 +3,46 @@
 <w:document xmlns:wpc="http://schemas.microsoft.com/office/word/2010/wordprocessingCanvas" xmlns:cx="http://schemas.microsoft.com/office/drawing/2014/chartex" xmlns:cx1="http://schemas.microsoft.com/office/drawing/2015/9/8/chartex" xmlns:cx2="http://schemas.microsoft.com/office/drawing/2015/10/21/chartex" xmlns:cx3="http://schemas.microsoft.com/office/drawing/2016/5/9/chartex" xmlns:cx4="http://schemas.microsoft.com/office/drawing/2016/5/10/chartex" xmlns:cx5="http://schemas.microsoft.com/office/drawing/2016/5/11/chartex" xmlns:cx6="http://schemas.microsoft.com/office/drawing/2016/5/12/chartex" xmlns:cx7="http://schemas.microsoft.com/office/drawing/2016/5/13/chartex" xmlns:cx8="http://schemas.microsoft.com/office/drawing/2016/5/14/chartex" xmlns:mc="http://schemas.openxmlformats.org/markup-compatibility/2006" xmlns:aink="http://schemas.microsoft.com/office/drawing/2016/ink" xmlns:am3d="http://schemas.microsoft.com/office/drawing/2017/model3d" xmlns:o="urn:schemas-microsoft-com:office:office" xmlns:r="http://schemas.openxmlformats.org/officeDocument/2006/relationships" xmlns:m="http://schemas.openxmlformats.org/officeDocument/2006/math" xmlns:v="urn:schemas-microsoft-com:vml" xmlns:wp14="http://schemas.microsoft.com/office/word/2010/wordprocessingDrawing" xmlns:wp="http://schemas.openxmlformats.org/drawingml/2006/wordprocessingDrawing" xmlns:w10="urn:schemas-microsoft-com:office:word" xmlns:w="http://schemas.openxmlformats.org/wordprocessingml/2006/main" xmlns:w14="http://schemas.microsoft.com/office/word/2010/wordml" xmlns:w15="http://schemas.microsoft.com/office/word/2012/wordml" xmlns:w16cid="http://schemas.microsoft.com/office/word/2016/wordml/cid" xmlns:w16se="http://schemas.microsoft.com/office/word/2015/wordml/symex" xmlns:wpg="http://schemas.microsoft.com/office/word/2010/wordprocessingGroup" xmlns:wpi="http://schemas.microsoft.com/office/word/2010/wordprocessingInk" xmlns:wne="http://schemas.microsoft.com/office/word/2006/wordml" xmlns:wps="http://schemas.microsoft.com/office/word/2010/wordprocessingShape" mc:Ignorable="w14 w15 w16se w16cid wp14">
   <w:body>
     <w:p>
-      <w:proofErr w:type="spellStart"/>
-      <w:r>
-        <w:t>create</w:t>
-      </w:r>
-      <w:r>
-        <w:t>Card</w:t>
-      </w:r>
-      <w:proofErr w:type="spellEnd"/>
-      <w:r>
-        <w:t>:</w:t>
-      </w:r>
-    </w:p>
-    <w:p>
-      <w:r>
-        <w:rPr>
-          <w:rFonts w:hint="eastAsia"/>
-        </w:rPr>
-        <w:t>g</w:t>
-      </w:r>
-      <w:r>
-        <w:t>iven event type, recipient, orientation, add a new card into database</w:t>
-      </w:r>
-    </w:p>
-    <w:p>
-      <w:r>
-        <w:t xml:space="preserve">after we get 200 response, we will call </w:t>
-      </w:r>
-      <w:proofErr w:type="spellStart"/>
-      <w:r>
-        <w:rPr>
-          <w:rFonts w:hint="eastAsia"/>
-        </w:rPr>
-        <w:t>card</w:t>
-      </w:r>
-      <w:r>
-        <w:t>_list</w:t>
-      </w:r>
-      <w:proofErr w:type="spellEnd"/>
-      <w:r>
-        <w:t xml:space="preserve"> GET</w:t>
-      </w:r>
-      <w:r>
-        <w:t xml:space="preserve"> to refresh current card list</w:t>
-      </w:r>
-    </w:p>
-    <w:p/>
-    <w:p/>
-    <w:p>
-      <w:proofErr w:type="spellStart"/>
-      <w:r>
-        <w:t>delete</w:t>
-      </w:r>
-      <w:r>
-        <w:t>Card</w:t>
-      </w:r>
-      <w:proofErr w:type="spellEnd"/>
-      <w:r>
-        <w:t>:</w:t>
-      </w:r>
-    </w:p>
-    <w:p>
-      <w:r>
-        <w:t xml:space="preserve">after we get 200 response, we will call </w:t>
-      </w:r>
-      <w:proofErr w:type="spellStart"/>
-      <w:r>
-        <w:rPr>
-          <w:rFonts w:hint="eastAsia"/>
-        </w:rPr>
-        <w:t>card</w:t>
-      </w:r>
-      <w:r>
-        <w:t>_list</w:t>
-      </w:r>
-      <w:proofErr w:type="spellEnd"/>
-      <w:r>
-        <w:t xml:space="preserve"> GET to refresh current card list</w:t>
-      </w:r>
-    </w:p>
-    <w:p/>
-    <w:p/>
-    <w:p>
-      <w:proofErr w:type="spellStart"/>
-      <w:r>
-        <w:rPr>
-          <w:rFonts w:hint="eastAsia"/>
-        </w:rPr>
-        <w:t>d</w:t>
-      </w:r>
-      <w:r>
-        <w:t>uplicateCard</w:t>
-      </w:r>
-      <w:proofErr w:type="spellEnd"/>
-      <w:r>
-        <w:t>:</w:t>
-      </w:r>
-    </w:p>
-    <w:p>
-      <w:r>
-        <w:t xml:space="preserve">after we get 200 response, we will call </w:t>
-      </w:r>
-      <w:proofErr w:type="spellStart"/>
-      <w:r>
-        <w:rPr>
-          <w:rFonts w:hint="eastAsia"/>
-        </w:rPr>
-        <w:t>card</w:t>
-      </w:r>
-      <w:r>
-        <w:t>_list</w:t>
-      </w:r>
-      <w:proofErr w:type="spellEnd"/>
-      <w:r>
-        <w:t xml:space="preserve"> GET to refresh current card list</w:t>
-      </w:r>
-    </w:p>
-    <w:p/>
-    <w:p/>
-    <w:p>
-      <w:proofErr w:type="spellStart"/>
-      <w:r>
-        <w:t>cardList</w:t>
-      </w:r>
-      <w:proofErr w:type="spellEnd"/>
-      <w:r>
-        <w:t>:</w:t>
-      </w:r>
-      <w:r>
-        <w:rPr>
-          <w:b/>
-          <w:bCs/>
-        </w:rPr>
-        <w:t xml:space="preserve"> </w:t>
-      </w:r>
-    </w:p>
-    <w:p>
-      <w:r>
-        <w:t>get</w:t>
-      </w:r>
-      <w:r>
-        <w:t xml:space="preserve"> all</w:t>
-      </w:r>
-      <w:r>
-        <w:t xml:space="preserve"> card</w:t>
-      </w:r>
-      <w:r>
-        <w:t>s</w:t>
-      </w:r>
-      <w:r>
-        <w:t xml:space="preserve"> without any parameter</w:t>
-      </w:r>
-    </w:p>
-    <w:p>
-      <w:r>
-        <w:rPr>
-          <w:rFonts w:hint="eastAsia"/>
-        </w:rPr>
-        <w:t>r</w:t>
-      </w:r>
-      <w:r>
-        <w:t>esponse the array of the event type recipient and orientation</w:t>
-      </w:r>
-    </w:p>
-    <w:p/>
-    <w:p/>
-    <w:p>
-      <w:pPr>
-        <w:rPr>
-          <w:b/>
-          <w:bCs/>
-        </w:rPr>
-      </w:pPr>
-      <w:proofErr w:type="spellStart"/>
-      <w:r>
-        <w:t>e</w:t>
-      </w:r>
-      <w:r>
-        <w:t>lementList</w:t>
-      </w:r>
-      <w:proofErr w:type="spellEnd"/>
-      <w:r>
-        <w:rPr>
-          <w:rFonts w:hint="eastAsia"/>
-        </w:rPr>
-        <w:t>：</w:t>
+      <w:pPr>
+        <w:pStyle w:val="a4"/>
+      </w:pPr>
+      <w:r>
+        <w:t>API DOCUMENTATION</w:t>
       </w:r>
       <w:bookmarkStart w:id="0" w:name="_GoBack"/>
       <w:bookmarkEnd w:id="0"/>
     </w:p>
     <w:p>
+      <w:pPr>
+        <w:pStyle w:val="a3"/>
+        <w:numPr>
+          <w:ilvl w:val="0"/>
+          <w:numId w:val="1"/>
+        </w:numPr>
+        <w:ind w:firstLineChars="0"/>
+        <w:rPr>
+          <w:rFonts w:hint="eastAsia"/>
+        </w:rPr>
+      </w:pPr>
+      <w:proofErr w:type="spellStart"/>
+      <w:r>
+        <w:rPr>
+          <w:b/>
+        </w:rPr>
+        <w:t>create</w:t>
+      </w:r>
+      <w:r>
+        <w:rPr>
+          <w:b/>
+        </w:rPr>
+        <w:t>Card</w:t>
+      </w:r>
+      <w:proofErr w:type="spellEnd"/>
+      <w:r>
+        <w:t>:</w:t>
+      </w:r>
+    </w:p>
+    <w:p>
       <w:r>
         <w:rPr>
           <w:rFonts w:hint="eastAsia"/>
@@ -200,6 +50,248 @@
         <w:t>g</w:t>
       </w:r>
       <w:r>
+        <w:t>iven event type, recipient, orientation, add a new card into database</w:t>
+      </w:r>
+    </w:p>
+    <w:p>
+      <w:r>
+        <w:t xml:space="preserve">after we get 200 response, we will call </w:t>
+      </w:r>
+      <w:proofErr w:type="spellStart"/>
+      <w:r>
+        <w:rPr>
+          <w:rFonts w:hint="eastAsia"/>
+        </w:rPr>
+        <w:t>card</w:t>
+      </w:r>
+      <w:r>
+        <w:t>_list</w:t>
+      </w:r>
+      <w:proofErr w:type="spellEnd"/>
+      <w:r>
+        <w:t xml:space="preserve"> GET</w:t>
+      </w:r>
+      <w:r>
+        <w:t xml:space="preserve"> to refresh current card list</w:t>
+      </w:r>
+    </w:p>
+    <w:p/>
+    <w:p/>
+    <w:p>
+      <w:pPr>
+        <w:pStyle w:val="a3"/>
+        <w:numPr>
+          <w:ilvl w:val="0"/>
+          <w:numId w:val="1"/>
+        </w:numPr>
+        <w:ind w:firstLineChars="0"/>
+        <w:rPr>
+          <w:b/>
+        </w:rPr>
+      </w:pPr>
+      <w:proofErr w:type="spellStart"/>
+      <w:r>
+        <w:rPr>
+          <w:b/>
+        </w:rPr>
+        <w:t>delete</w:t>
+      </w:r>
+      <w:r>
+        <w:rPr>
+          <w:b/>
+        </w:rPr>
+        <w:t>Card</w:t>
+      </w:r>
+      <w:proofErr w:type="spellEnd"/>
+      <w:r>
+        <w:rPr>
+          <w:b/>
+        </w:rPr>
+        <w:t>:</w:t>
+      </w:r>
+    </w:p>
+    <w:p>
+      <w:r>
+        <w:t xml:space="preserve">after we get 200 response, we will call </w:t>
+      </w:r>
+      <w:proofErr w:type="spellStart"/>
+      <w:r>
+        <w:rPr>
+          <w:rFonts w:hint="eastAsia"/>
+        </w:rPr>
+        <w:t>card</w:t>
+      </w:r>
+      <w:r>
+        <w:t>_list</w:t>
+      </w:r>
+      <w:proofErr w:type="spellEnd"/>
+      <w:r>
+        <w:t xml:space="preserve"> GET to refresh current card list</w:t>
+      </w:r>
+    </w:p>
+    <w:p/>
+    <w:p/>
+    <w:p>
+      <w:pPr>
+        <w:pStyle w:val="a3"/>
+        <w:numPr>
+          <w:ilvl w:val="0"/>
+          <w:numId w:val="1"/>
+        </w:numPr>
+        <w:ind w:firstLineChars="0"/>
+        <w:rPr>
+          <w:b/>
+        </w:rPr>
+      </w:pPr>
+      <w:proofErr w:type="spellStart"/>
+      <w:r>
+        <w:rPr>
+          <w:rFonts w:hint="eastAsia"/>
+          <w:b/>
+        </w:rPr>
+        <w:t>d</w:t>
+      </w:r>
+      <w:r>
+        <w:rPr>
+          <w:b/>
+        </w:rPr>
+        <w:t>uplicateCard</w:t>
+      </w:r>
+      <w:proofErr w:type="spellEnd"/>
+      <w:r>
+        <w:rPr>
+          <w:b/>
+        </w:rPr>
+        <w:t>:</w:t>
+      </w:r>
+    </w:p>
+    <w:p>
+      <w:r>
+        <w:t xml:space="preserve">after we get 200 response, we will call </w:t>
+      </w:r>
+      <w:proofErr w:type="spellStart"/>
+      <w:r>
+        <w:rPr>
+          <w:rFonts w:hint="eastAsia"/>
+        </w:rPr>
+        <w:t>card</w:t>
+      </w:r>
+      <w:r>
+        <w:t>_list</w:t>
+      </w:r>
+      <w:proofErr w:type="spellEnd"/>
+      <w:r>
+        <w:t xml:space="preserve"> GET to refresh current card list</w:t>
+      </w:r>
+    </w:p>
+    <w:p/>
+    <w:p/>
+    <w:p>
+      <w:pPr>
+        <w:pStyle w:val="a3"/>
+        <w:numPr>
+          <w:ilvl w:val="0"/>
+          <w:numId w:val="1"/>
+        </w:numPr>
+        <w:ind w:firstLineChars="0"/>
+        <w:rPr>
+          <w:b/>
+        </w:rPr>
+      </w:pPr>
+      <w:proofErr w:type="spellStart"/>
+      <w:r>
+        <w:rPr>
+          <w:b/>
+        </w:rPr>
+        <w:t>cardList</w:t>
+      </w:r>
+      <w:proofErr w:type="spellEnd"/>
+      <w:r>
+        <w:rPr>
+          <w:b/>
+        </w:rPr>
+        <w:t>:</w:t>
+      </w:r>
+      <w:r>
+        <w:rPr>
+          <w:b/>
+          <w:bCs/>
+        </w:rPr>
+        <w:t xml:space="preserve"> </w:t>
+      </w:r>
+    </w:p>
+    <w:p>
+      <w:r>
+        <w:t>get</w:t>
+      </w:r>
+      <w:r>
+        <w:t xml:space="preserve"> all</w:t>
+      </w:r>
+      <w:r>
+        <w:t xml:space="preserve"> card</w:t>
+      </w:r>
+      <w:r>
+        <w:t>s</w:t>
+      </w:r>
+      <w:r>
+        <w:t xml:space="preserve"> without any parameter</w:t>
+      </w:r>
+    </w:p>
+    <w:p>
+      <w:r>
+        <w:rPr>
+          <w:rFonts w:hint="eastAsia"/>
+        </w:rPr>
+        <w:t>r</w:t>
+      </w:r>
+      <w:r>
+        <w:t>esponse the array of the event type recipient and orientation</w:t>
+      </w:r>
+    </w:p>
+    <w:p/>
+    <w:p/>
+    <w:p>
+      <w:pPr>
+        <w:pStyle w:val="a3"/>
+        <w:numPr>
+          <w:ilvl w:val="0"/>
+          <w:numId w:val="1"/>
+        </w:numPr>
+        <w:ind w:firstLineChars="0"/>
+        <w:rPr>
+          <w:b/>
+          <w:bCs/>
+        </w:rPr>
+      </w:pPr>
+      <w:proofErr w:type="spellStart"/>
+      <w:r>
+        <w:rPr>
+          <w:b/>
+        </w:rPr>
+        <w:t>e</w:t>
+      </w:r>
+      <w:r>
+        <w:rPr>
+          <w:b/>
+        </w:rPr>
+        <w:t>lementList</w:t>
+      </w:r>
+      <w:proofErr w:type="spellEnd"/>
+      <w:r>
+        <w:rPr>
+          <w:rFonts w:hint="eastAsia"/>
+        </w:rPr>
+        <w:t>：</w:t>
+      </w:r>
+    </w:p>
+    <w:p>
+      <w:r>
+        <w:rPr>
+          <w:rFonts w:hint="eastAsia"/>
+        </w:rPr>
+        <w:t>g</w:t>
+      </w:r>
+      <w:r>
         <w:t>iven event type, recipient and page, return all elements on this page</w:t>
       </w:r>
     </w:p>
@@ -219,18 +311,36 @@
     </w:p>
     <w:p/>
     <w:p>
-      <w:proofErr w:type="spellStart"/>
-      <w:r>
-        <w:rPr>
-          <w:rFonts w:hint="eastAsia"/>
+      <w:pPr>
+        <w:pStyle w:val="a3"/>
+        <w:numPr>
+          <w:ilvl w:val="0"/>
+          <w:numId w:val="1"/>
+        </w:numPr>
+        <w:ind w:firstLineChars="0"/>
+        <w:rPr>
+          <w:b/>
+        </w:rPr>
+      </w:pPr>
+      <w:proofErr w:type="spellStart"/>
+      <w:r>
+        <w:rPr>
+          <w:rFonts w:hint="eastAsia"/>
+          <w:b/>
         </w:rPr>
         <w:t>d</w:t>
       </w:r>
       <w:r>
+        <w:rPr>
+          <w:b/>
+        </w:rPr>
         <w:t>isplayCard</w:t>
       </w:r>
       <w:proofErr w:type="spellEnd"/>
       <w:r>
+        <w:rPr>
+          <w:b/>
+        </w:rPr>
         <w:t>:</w:t>
       </w:r>
     </w:p>
@@ -248,18 +358,36 @@
     <w:p/>
     <w:p/>
     <w:p>
-      <w:proofErr w:type="spellStart"/>
-      <w:r>
-        <w:rPr>
-          <w:rFonts w:hint="eastAsia"/>
+      <w:pPr>
+        <w:pStyle w:val="a3"/>
+        <w:numPr>
+          <w:ilvl w:val="0"/>
+          <w:numId w:val="1"/>
+        </w:numPr>
+        <w:ind w:firstLineChars="0"/>
+        <w:rPr>
+          <w:b/>
+        </w:rPr>
+      </w:pPr>
+      <w:proofErr w:type="spellStart"/>
+      <w:r>
+        <w:rPr>
+          <w:rFonts w:hint="eastAsia"/>
+          <w:b/>
         </w:rPr>
         <w:t>a</w:t>
       </w:r>
       <w:r>
+        <w:rPr>
+          <w:b/>
+        </w:rPr>
         <w:t>ddTextItem</w:t>
       </w:r>
       <w:proofErr w:type="spellEnd"/>
       <w:r>
+        <w:rPr>
+          <w:b/>
+        </w:rPr>
         <w:t>:</w:t>
       </w:r>
     </w:p>
@@ -279,14 +407,29 @@
     <w:p/>
     <w:p/>
     <w:p>
-      <w:proofErr w:type="spellStart"/>
-      <w:r>
-        <w:rPr>
-          <w:rFonts w:hint="eastAsia"/>
+      <w:pPr>
+        <w:pStyle w:val="a3"/>
+        <w:numPr>
+          <w:ilvl w:val="0"/>
+          <w:numId w:val="1"/>
+        </w:numPr>
+        <w:ind w:firstLineChars="0"/>
+        <w:rPr>
+          <w:b/>
+        </w:rPr>
+      </w:pPr>
+      <w:proofErr w:type="spellStart"/>
+      <w:r>
+        <w:rPr>
+          <w:rFonts w:hint="eastAsia"/>
+          <w:b/>
         </w:rPr>
         <w:t>a</w:t>
       </w:r>
       <w:r>
+        <w:rPr>
+          <w:b/>
+        </w:rPr>
         <w:t>ddImageItem</w:t>
       </w:r>
       <w:proofErr w:type="spellEnd"/>
@@ -344,14 +487,29 @@
     <w:p/>
     <w:p/>
     <w:p>
-      <w:proofErr w:type="spellStart"/>
-      <w:r>
-        <w:rPr>
-          <w:rFonts w:hint="eastAsia"/>
+      <w:pPr>
+        <w:pStyle w:val="a3"/>
+        <w:numPr>
+          <w:ilvl w:val="0"/>
+          <w:numId w:val="1"/>
+        </w:numPr>
+        <w:ind w:firstLineChars="0"/>
+        <w:rPr>
+          <w:b/>
+        </w:rPr>
+      </w:pPr>
+      <w:proofErr w:type="spellStart"/>
+      <w:r>
+        <w:rPr>
+          <w:rFonts w:hint="eastAsia"/>
+          <w:b/>
         </w:rPr>
         <w:t>d</w:t>
       </w:r>
       <w:r>
+        <w:rPr>
+          <w:b/>
+        </w:rPr>
         <w:t>eleteVisualElement</w:t>
       </w:r>
       <w:proofErr w:type="spellEnd"/>
@@ -384,11 +542,28 @@
     <w:p/>
     <w:p/>
     <w:p>
-      <w:proofErr w:type="spellStart"/>
-      <w:r>
+      <w:pPr>
+        <w:pStyle w:val="a3"/>
+        <w:numPr>
+          <w:ilvl w:val="0"/>
+          <w:numId w:val="1"/>
+        </w:numPr>
+        <w:ind w:firstLineChars="0"/>
+        <w:rPr>
+          <w:b/>
+        </w:rPr>
+      </w:pPr>
+      <w:proofErr w:type="spellStart"/>
+      <w:r>
+        <w:rPr>
+          <w:b/>
+        </w:rPr>
         <w:t>edit</w:t>
       </w:r>
       <w:r>
+        <w:rPr>
+          <w:b/>
+        </w:rPr>
         <w:t>TextElement</w:t>
       </w:r>
       <w:proofErr w:type="spellEnd"/>
@@ -415,14 +590,36 @@
     <w:p/>
     <w:p/>
     <w:p>
-      <w:proofErr w:type="spellStart"/>
-      <w:r>
-        <w:rPr>
-          <w:rFonts w:hint="eastAsia"/>
+      <w:pPr>
+        <w:rPr>
+          <w:rFonts w:hint="eastAsia"/>
+        </w:rPr>
+      </w:pPr>
+    </w:p>
+    <w:p>
+      <w:pPr>
+        <w:pStyle w:val="a3"/>
+        <w:numPr>
+          <w:ilvl w:val="0"/>
+          <w:numId w:val="1"/>
+        </w:numPr>
+        <w:ind w:firstLineChars="0"/>
+        <w:rPr>
+          <w:b/>
+        </w:rPr>
+      </w:pPr>
+      <w:proofErr w:type="spellStart"/>
+      <w:r>
+        <w:rPr>
+          <w:rFonts w:hint="eastAsia"/>
+          <w:b/>
         </w:rPr>
         <w:t>e</w:t>
       </w:r>
       <w:r>
+        <w:rPr>
+          <w:b/>
+        </w:rPr>
         <w:t>ditImageElement</w:t>
       </w:r>
       <w:proofErr w:type="spellEnd"/>
@@ -432,7 +629,6 @@
         <w:rPr>
           <w:rFonts w:hint="eastAsia"/>
         </w:rPr>
-        <w:lastRenderedPageBreak/>
         <w:t>g</w:t>
       </w:r>
       <w:r>
@@ -466,24 +662,75 @@
     <w:p/>
     <w:p/>
     <w:p>
-      <w:proofErr w:type="spellStart"/>
-      <w:r>
-        <w:rPr>
-          <w:rFonts w:hint="eastAsia"/>
-        </w:rPr>
-        <w:t>g</w:t>
-      </w:r>
-      <w:r>
-        <w:t>etImage</w:t>
-      </w:r>
-      <w:proofErr w:type="spellEnd"/>
+      <w:pPr>
+        <w:pStyle w:val="a3"/>
+        <w:numPr>
+          <w:ilvl w:val="0"/>
+          <w:numId w:val="1"/>
+        </w:numPr>
+        <w:ind w:firstLineChars="0"/>
+        <w:rPr>
+          <w:b/>
+        </w:rPr>
+      </w:pPr>
+      <w:proofErr w:type="spellStart"/>
+      <w:r>
+        <w:rPr>
+          <w:rFonts w:hint="eastAsia"/>
+          <w:b/>
+        </w:rPr>
+        <w:t>image</w:t>
+      </w:r>
+      <w:r>
+        <w:rPr>
+          <w:b/>
+        </w:rPr>
+        <w:t>List</w:t>
+      </w:r>
+      <w:proofErr w:type="spellEnd"/>
+      <w:r>
+        <w:rPr>
+          <w:b/>
+        </w:rPr>
+        <w:t xml:space="preserve"> (in reader)</w:t>
+      </w:r>
     </w:p>
     <w:p>
       <w:r>
         <w:t>get all images in s3 buckets</w:t>
       </w:r>
-    </w:p>
-    <w:p/>
+      <w:r>
+        <w:t>, retu</w:t>
+      </w:r>
+      <w:r>
+        <w:t xml:space="preserve">rn a list of </w:t>
+      </w:r>
+      <w:proofErr w:type="gramStart"/>
+      <w:r>
+        <w:t>image</w:t>
+      </w:r>
+      <w:proofErr w:type="gramEnd"/>
+      <w:r>
+        <w:t xml:space="preserve"> </w:t>
+      </w:r>
+      <w:proofErr w:type="spellStart"/>
+      <w:r>
+        <w:t>url</w:t>
+      </w:r>
+      <w:r>
+        <w:t>s</w:t>
+      </w:r>
+      <w:proofErr w:type="spellEnd"/>
+    </w:p>
+    <w:p/>
+    <w:p/>
+    <w:p>
+      <w:pPr>
+        <w:rPr>
+          <w:rFonts w:hint="eastAsia"/>
+        </w:rPr>
+      </w:pPr>
+    </w:p>
     <w:p>
       <w:r>
         <w:rPr>
@@ -505,13 +752,28 @@
       </w:r>
     </w:p>
     <w:p>
-      <w:r>
-        <w:rPr>
-          <w:rFonts w:hint="eastAsia"/>
+      <w:pPr>
+        <w:pStyle w:val="a3"/>
+        <w:numPr>
+          <w:ilvl w:val="0"/>
+          <w:numId w:val="1"/>
+        </w:numPr>
+        <w:ind w:firstLineChars="0"/>
+        <w:rPr>
+          <w:b/>
+        </w:rPr>
+      </w:pPr>
+      <w:r>
+        <w:rPr>
+          <w:rFonts w:hint="eastAsia"/>
+          <w:b/>
         </w:rPr>
         <w:t>R</w:t>
       </w:r>
       <w:r>
+        <w:rPr>
+          <w:b/>
+        </w:rPr>
         <w:t>ecipient operations:</w:t>
       </w:r>
     </w:p>
@@ -560,6 +822,58 @@
       </w:r>
     </w:p>
     <w:p/>
+    <w:p>
+      <w:pPr>
+        <w:pStyle w:val="a3"/>
+        <w:numPr>
+          <w:ilvl w:val="0"/>
+          <w:numId w:val="1"/>
+        </w:numPr>
+        <w:ind w:firstLineChars="0"/>
+        <w:rPr>
+          <w:b/>
+        </w:rPr>
+      </w:pPr>
+      <w:r>
+        <w:rPr>
+          <w:rFonts w:hint="eastAsia"/>
+          <w:b/>
+        </w:rPr>
+        <w:t>S</w:t>
+      </w:r>
+      <w:r>
+        <w:rPr>
+          <w:b/>
+        </w:rPr>
+        <w:t>imply processing of updates:</w:t>
+      </w:r>
+    </w:p>
+    <w:p>
+      <w:pPr>
+        <w:rPr>
+          <w:rFonts w:hint="eastAsia"/>
+        </w:rPr>
+      </w:pPr>
+      <w:r>
+        <w:t xml:space="preserve">After any update to a card, we will call </w:t>
+      </w:r>
+      <w:proofErr w:type="spellStart"/>
+      <w:r>
+        <w:t>elementList</w:t>
+      </w:r>
+      <w:proofErr w:type="spellEnd"/>
+      <w:r>
+        <w:t xml:space="preserve"> to refresh all pages of a </w:t>
+      </w:r>
+      <w:proofErr w:type="gramStart"/>
+      <w:r>
+        <w:t>card(</w:t>
+      </w:r>
+      <w:proofErr w:type="gramEnd"/>
+      <w:r>
+        <w:t>page is a property of every element)</w:t>
+      </w:r>
+    </w:p>
     <w:p/>
     <w:sectPr>
       <w:pgSz w:w="11906" w:h="16838"/>
@@ -569,6 +883,127 @@
     </w:sectPr>
   </w:body>
 </w:document>
+</file>
+
+<file path=word/numbering.xml><?xml version="1.0" encoding="utf-8"?>
+<w:numbering xmlns:wpc="http://schemas.microsoft.com/office/word/2010/wordprocessingCanvas" xmlns:cx="http://schemas.microsoft.com/office/drawing/2014/chartex" xmlns:cx1="http://schemas.microsoft.com/office/drawing/2015/9/8/chartex" xmlns:cx2="http://schemas.microsoft.com/office/drawing/2015/10/21/chartex" xmlns:cx3="http://schemas.microsoft.com/office/drawing/2016/5/9/chartex" xmlns:cx4="http://schemas.microsoft.com/office/drawing/2016/5/10/chartex" xmlns:cx5="http://schemas.microsoft.com/office/drawing/2016/5/11/chartex" xmlns:cx6="http://schemas.microsoft.com/office/drawing/2016/5/12/chartex" xmlns:cx7="http://schemas.microsoft.com/office/drawing/2016/5/13/chartex" xmlns:cx8="http://schemas.microsoft.com/office/drawing/2016/5/14/chartex" xmlns:mc="http://schemas.openxmlformats.org/markup-compatibility/2006" xmlns:aink="http://schemas.microsoft.com/office/drawing/2016/ink" xmlns:am3d="http://schemas.microsoft.com/office/drawing/2017/model3d" xmlns:o="urn:schemas-microsoft-com:office:office" xmlns:r="http://schemas.openxmlformats.org/officeDocument/2006/relationships" xmlns:m="http://schemas.openxmlformats.org/officeDocument/2006/math" xmlns:v="urn:schemas-microsoft-com:vml" xmlns:wp14="http://schemas.microsoft.com/office/word/2010/wordprocessingDrawing" xmlns:wp="http://schemas.openxmlformats.org/drawingml/2006/wordprocessingDrawing" xmlns:w10="urn:schemas-microsoft-com:office:word" xmlns:w="http://schemas.openxmlformats.org/wordprocessingml/2006/main" xmlns:w14="http://schemas.microsoft.com/office/word/2010/wordml" xmlns:w15="http://schemas.microsoft.com/office/word/2012/wordml" xmlns:w16cid="http://schemas.microsoft.com/office/word/2016/wordml/cid" xmlns:w16se="http://schemas.microsoft.com/office/word/2015/wordml/symex" xmlns:wpg="http://schemas.microsoft.com/office/word/2010/wordprocessingGroup" xmlns:wpi="http://schemas.microsoft.com/office/word/2010/wordprocessingInk" xmlns:wne="http://schemas.microsoft.com/office/word/2006/wordml" xmlns:wps="http://schemas.microsoft.com/office/word/2010/wordprocessingShape" mc:Ignorable="w14 w15 w16se w16cid wp14">
+  <w:abstractNum w:abstractNumId="0" w15:restartNumberingAfterBreak="0">
+    <w:nsid w:val="0D4C5C5F"/>
+    <w:multiLevelType w:val="hybridMultilevel"/>
+    <w:tmpl w:val="8CAE9376"/>
+    <w:lvl w:ilvl="0" w:tplc="04090001">
+      <w:start w:val="1"/>
+      <w:numFmt w:val="bullet"/>
+      <w:lvlText w:val=""/>
+      <w:lvlJc w:val="left"/>
+      <w:pPr>
+        <w:ind w:left="420" w:hanging="420"/>
+      </w:pPr>
+      <w:rPr>
+        <w:rFonts w:ascii="Wingdings" w:hAnsi="Wingdings" w:hint="default"/>
+      </w:rPr>
+    </w:lvl>
+    <w:lvl w:ilvl="1" w:tplc="04090003" w:tentative="1">
+      <w:start w:val="1"/>
+      <w:numFmt w:val="bullet"/>
+      <w:lvlText w:val=""/>
+      <w:lvlJc w:val="left"/>
+      <w:pPr>
+        <w:ind w:left="840" w:hanging="420"/>
+      </w:pPr>
+      <w:rPr>
+        <w:rFonts w:ascii="Wingdings" w:hAnsi="Wingdings" w:hint="default"/>
+      </w:rPr>
+    </w:lvl>
+    <w:lvl w:ilvl="2" w:tplc="04090005" w:tentative="1">
+      <w:start w:val="1"/>
+      <w:numFmt w:val="bullet"/>
+      <w:lvlText w:val=""/>
+      <w:lvlJc w:val="left"/>
+      <w:pPr>
+        <w:ind w:left="1260" w:hanging="420"/>
+      </w:pPr>
+      <w:rPr>
+        <w:rFonts w:ascii="Wingdings" w:hAnsi="Wingdings" w:hint="default"/>
+      </w:rPr>
+    </w:lvl>
+    <w:lvl w:ilvl="3" w:tplc="04090001" w:tentative="1">
+      <w:start w:val="1"/>
+      <w:numFmt w:val="bullet"/>
+      <w:lvlText w:val=""/>
+      <w:lvlJc w:val="left"/>
+      <w:pPr>
+        <w:ind w:left="1680" w:hanging="420"/>
+      </w:pPr>
+      <w:rPr>
+        <w:rFonts w:ascii="Wingdings" w:hAnsi="Wingdings" w:hint="default"/>
+      </w:rPr>
+    </w:lvl>
+    <w:lvl w:ilvl="4" w:tplc="04090003" w:tentative="1">
+      <w:start w:val="1"/>
+      <w:numFmt w:val="bullet"/>
+      <w:lvlText w:val=""/>
+      <w:lvlJc w:val="left"/>
+      <w:pPr>
+        <w:ind w:left="2100" w:hanging="420"/>
+      </w:pPr>
+      <w:rPr>
+        <w:rFonts w:ascii="Wingdings" w:hAnsi="Wingdings" w:hint="default"/>
+      </w:rPr>
+    </w:lvl>
+    <w:lvl w:ilvl="5" w:tplc="04090005" w:tentative="1">
+      <w:start w:val="1"/>
+      <w:numFmt w:val="bullet"/>
+      <w:lvlText w:val=""/>
+      <w:lvlJc w:val="left"/>
+      <w:pPr>
+        <w:ind w:left="2520" w:hanging="420"/>
+      </w:pPr>
+      <w:rPr>
+        <w:rFonts w:ascii="Wingdings" w:hAnsi="Wingdings" w:hint="default"/>
+      </w:rPr>
+    </w:lvl>
+    <w:lvl w:ilvl="6" w:tplc="04090001" w:tentative="1">
+      <w:start w:val="1"/>
+      <w:numFmt w:val="bullet"/>
+      <w:lvlText w:val=""/>
+      <w:lvlJc w:val="left"/>
+      <w:pPr>
+        <w:ind w:left="2940" w:hanging="420"/>
+      </w:pPr>
+      <w:rPr>
+        <w:rFonts w:ascii="Wingdings" w:hAnsi="Wingdings" w:hint="default"/>
+      </w:rPr>
+    </w:lvl>
+    <w:lvl w:ilvl="7" w:tplc="04090003" w:tentative="1">
+      <w:start w:val="1"/>
+      <w:numFmt w:val="bullet"/>
+      <w:lvlText w:val=""/>
+      <w:lvlJc w:val="left"/>
+      <w:pPr>
+        <w:ind w:left="3360" w:hanging="420"/>
+      </w:pPr>
+      <w:rPr>
+        <w:rFonts w:ascii="Wingdings" w:hAnsi="Wingdings" w:hint="default"/>
+      </w:rPr>
+    </w:lvl>
+    <w:lvl w:ilvl="8" w:tplc="04090005" w:tentative="1">
+      <w:start w:val="1"/>
+      <w:numFmt w:val="bullet"/>
+      <w:lvlText w:val=""/>
+      <w:lvlJc w:val="left"/>
+      <w:pPr>
+        <w:ind w:left="3780" w:hanging="420"/>
+      </w:pPr>
+      <w:rPr>
+        <w:rFonts w:ascii="Wingdings" w:hAnsi="Wingdings" w:hint="default"/>
+      </w:rPr>
+    </w:lvl>
+  </w:abstractNum>
+  <w:num w:numId="1">
+    <w:abstractNumId w:val="0"/>
+  </w:num>
+</w:numbering>
 </file>
 
 <file path=word/styles.xml><?xml version="1.0" encoding="utf-8"?>
@@ -997,6 +1432,51 @@
     <w:semiHidden/>
     <w:unhideWhenUsed/>
   </w:style>
+  <w:style w:type="paragraph" w:styleId="a3">
+    <w:name w:val="List Paragraph"/>
+    <w:basedOn w:val="a"/>
+    <w:uiPriority w:val="34"/>
+    <w:qFormat/>
+    <w:rsid w:val="00F62820"/>
+    <w:pPr>
+      <w:ind w:firstLineChars="200" w:firstLine="420"/>
+    </w:pPr>
+  </w:style>
+  <w:style w:type="paragraph" w:styleId="a4">
+    <w:name w:val="Title"/>
+    <w:basedOn w:val="a"/>
+    <w:next w:val="a"/>
+    <w:link w:val="a5"/>
+    <w:uiPriority w:val="10"/>
+    <w:qFormat/>
+    <w:rsid w:val="00C149DD"/>
+    <w:pPr>
+      <w:spacing w:before="240" w:after="60"/>
+      <w:jc w:val="center"/>
+      <w:outlineLvl w:val="0"/>
+    </w:pPr>
+    <w:rPr>
+      <w:rFonts w:asciiTheme="majorHAnsi" w:eastAsiaTheme="majorEastAsia" w:hAnsiTheme="majorHAnsi" w:cstheme="majorBidi"/>
+      <w:b/>
+      <w:bCs/>
+      <w:sz w:val="32"/>
+      <w:szCs w:val="32"/>
+    </w:rPr>
+  </w:style>
+  <w:style w:type="character" w:customStyle="1" w:styleId="a5">
+    <w:name w:val="标题 字符"/>
+    <w:basedOn w:val="a0"/>
+    <w:link w:val="a4"/>
+    <w:uiPriority w:val="10"/>
+    <w:rsid w:val="00C149DD"/>
+    <w:rPr>
+      <w:rFonts w:asciiTheme="majorHAnsi" w:eastAsiaTheme="majorEastAsia" w:hAnsiTheme="majorHAnsi" w:cstheme="majorBidi"/>
+      <w:b/>
+      <w:bCs/>
+      <w:sz w:val="32"/>
+      <w:szCs w:val="32"/>
+    </w:rPr>
+  </w:style>
 </w:styles>
 </file>
 

</xml_diff>